<commit_message>
step 1 done, all possible combinations made
</commit_message>
<xml_diff>
--- a/A2_Evaluation_of_K_Means/A2_Assessment.docx
+++ b/A2_Evaluation_of_K_Means/A2_Assessment.docx
@@ -1,6 +1,6 @@
 
 <file path=word/document.xml><?xml version="1.0" encoding="utf-8"?>
-<w:document xmlns:wpc="http://schemas.microsoft.com/office/word/2010/wordprocessingCanvas" xmlns:cx="http://schemas.microsoft.com/office/drawing/2014/chartex" xmlns:cx1="http://schemas.microsoft.com/office/drawing/2015/9/8/chartex" xmlns:cx2="http://schemas.microsoft.com/office/drawing/2015/10/21/chartex" xmlns:cx3="http://schemas.microsoft.com/office/drawing/2016/5/9/chartex" xmlns:cx4="http://schemas.microsoft.com/office/drawing/2016/5/10/chartex" xmlns:cx5="http://schemas.microsoft.com/office/drawing/2016/5/11/chartex" xmlns:cx6="http://schemas.microsoft.com/office/drawing/2016/5/12/chartex" xmlns:cx7="http://schemas.microsoft.com/office/drawing/2016/5/13/chartex" xmlns:cx8="http://schemas.microsoft.com/office/drawing/2016/5/14/chartex" xmlns:mc="http://schemas.openxmlformats.org/markup-compatibility/2006" xmlns:aink="http://schemas.microsoft.com/office/drawing/2016/ink" xmlns:am3d="http://schemas.microsoft.com/office/drawing/2017/model3d" xmlns:o="urn:schemas-microsoft-com:office:office" xmlns:oel="http://schemas.microsoft.com/office/2019/extlst" xmlns:r="http://schemas.openxmlformats.org/officeDocument/2006/relationships" xmlns:m="http://schemas.openxmlformats.org/officeDocument/2006/math" xmlns:v="urn:schemas-microsoft-com:vml" xmlns:wp14="http://schemas.microsoft.com/office/word/2010/wordprocessingDrawing" xmlns:wp="http://schemas.openxmlformats.org/drawingml/2006/wordprocessingDrawing" xmlns:w10="urn:schemas-microsoft-com:office:word" xmlns:w="http://schemas.openxmlformats.org/wordprocessingml/2006/main" xmlns:w14="http://schemas.microsoft.com/office/word/2010/wordml" xmlns:w15="http://schemas.microsoft.com/office/word/2012/wordml" xmlns:w16cex="http://schemas.microsoft.com/office/word/2018/wordml/cex" xmlns:w16cid="http://schemas.microsoft.com/office/word/2016/wordml/cid" xmlns:w16="http://schemas.microsoft.com/office/word/2018/wordml" xmlns:w16du="http://schemas.microsoft.com/office/word/2023/wordml/word16du" xmlns:w16sdtdh="http://schemas.microsoft.com/office/word/2020/wordml/sdtdatahash" xmlns:w16se="http://schemas.microsoft.com/office/word/2015/wordml/symex" xmlns:wpg="http://schemas.microsoft.com/office/word/2010/wordprocessingGroup" xmlns:wpi="http://schemas.microsoft.com/office/word/2010/wordprocessingInk" xmlns:wne="http://schemas.microsoft.com/office/word/2006/wordml" xmlns:wps="http://schemas.microsoft.com/office/word/2010/wordprocessingShape" mc:Ignorable="w14 w15 w16se w16cid w16 w16cex w16sdtdh w16du wp14">
+<w:document xmlns:wpc="http://schemas.microsoft.com/office/word/2010/wordprocessingCanvas" xmlns:cx="http://schemas.microsoft.com/office/drawing/2014/chartex" xmlns:cx1="http://schemas.microsoft.com/office/drawing/2015/9/8/chartex" xmlns:cx2="http://schemas.microsoft.com/office/drawing/2015/10/21/chartex" xmlns:cx3="http://schemas.microsoft.com/office/drawing/2016/5/9/chartex" xmlns:cx4="http://schemas.microsoft.com/office/drawing/2016/5/10/chartex" xmlns:cx5="http://schemas.microsoft.com/office/drawing/2016/5/11/chartex" xmlns:cx6="http://schemas.microsoft.com/office/drawing/2016/5/12/chartex" xmlns:cx7="http://schemas.microsoft.com/office/drawing/2016/5/13/chartex" xmlns:cx8="http://schemas.microsoft.com/office/drawing/2016/5/14/chartex" xmlns:mc="http://schemas.openxmlformats.org/markup-compatibility/2006" xmlns:aink="http://schemas.microsoft.com/office/drawing/2016/ink" xmlns:am3d="http://schemas.microsoft.com/office/drawing/2017/model3d" xmlns:o="urn:schemas-microsoft-com:office:office" xmlns:oel="http://schemas.microsoft.com/office/2019/extlst" xmlns:r="http://schemas.openxmlformats.org/officeDocument/2006/relationships" xmlns:m="http://schemas.openxmlformats.org/officeDocument/2006/math" xmlns:v="urn:schemas-microsoft-com:vml" xmlns:wp14="http://schemas.microsoft.com/office/word/2010/wordprocessingDrawing" xmlns:wp="http://schemas.openxmlformats.org/drawingml/2006/wordprocessingDrawing" xmlns:w10="urn:schemas-microsoft-com:office:word" xmlns:w="http://schemas.openxmlformats.org/wordprocessingml/2006/main" xmlns:w14="http://schemas.microsoft.com/office/word/2010/wordml" xmlns:w15="http://schemas.microsoft.com/office/word/2012/wordml" xmlns:w16cex="http://schemas.microsoft.com/office/word/2018/wordml/cex" xmlns:w16cid="http://schemas.microsoft.com/office/word/2016/wordml/cid" xmlns:w16="http://schemas.microsoft.com/office/word/2018/wordml" xmlns:w16du="http://schemas.microsoft.com/office/word/2023/wordml/word16du" xmlns:w16sdtdh="http://schemas.microsoft.com/office/word/2020/wordml/sdtdatahash" xmlns:w16sdtfl="http://schemas.microsoft.com/office/word/2024/wordml/sdtformatlock" xmlns:w16se="http://schemas.microsoft.com/office/word/2015/wordml/symex" xmlns:wpg="http://schemas.microsoft.com/office/word/2010/wordprocessingGroup" xmlns:wpi="http://schemas.microsoft.com/office/word/2010/wordprocessingInk" xmlns:wne="http://schemas.microsoft.com/office/word/2006/wordml" xmlns:wps="http://schemas.microsoft.com/office/word/2010/wordprocessingShape" mc:Ignorable="w14 w15 w16se w16cid w16 w16cex w16sdtdh w16sdtfl w16du wp14">
   <w:body>
     <w:p>
       <w:pPr>
@@ -213,7 +213,31 @@
           <w:sz w:val="26"/>
           <w:szCs w:val="26"/>
         </w:rPr>
-        <w:t>Name: ____________________________</w:t>
+        <w:t xml:space="preserve">Name: </w:t>
+      </w:r>
+      <w:proofErr w:type="spellStart"/>
+      <w:r>
+        <w:rPr>
+          <w:rFonts w:ascii="Cambria" w:hAnsi="Cambria"/>
+          <w:b/>
+          <w:bCs/>
+          <w:color w:val="FF0000"/>
+          <w:sz w:val="26"/>
+          <w:szCs w:val="26"/>
+        </w:rPr>
+        <w:t>Zuha</w:t>
+      </w:r>
+      <w:proofErr w:type="spellEnd"/>
+      <w:r>
+        <w:rPr>
+          <w:rFonts w:ascii="Cambria" w:hAnsi="Cambria"/>
+          <w:b/>
+          <w:bCs/>
+          <w:color w:val="FF0000"/>
+          <w:sz w:val="26"/>
+          <w:szCs w:val="26"/>
+        </w:rPr>
+        <w:t xml:space="preserve"> Aqib</w:t>
       </w:r>
       <w:r>
         <w:rPr>
@@ -283,7 +307,7 @@
           <w:sz w:val="26"/>
           <w:szCs w:val="26"/>
         </w:rPr>
-        <w:t xml:space="preserve">   ID: ______________</w:t>
+        <w:tab/>
       </w:r>
       <w:r>
         <w:rPr>
@@ -293,7 +317,28 @@
           <w:sz w:val="26"/>
           <w:szCs w:val="26"/>
         </w:rPr>
-        <w:t>___</w:t>
+        <w:tab/>
+      </w:r>
+      <w:r>
+        <w:rPr>
+          <w:rFonts w:ascii="Cambria" w:hAnsi="Cambria"/>
+          <w:b/>
+          <w:bCs/>
+          <w:sz w:val="26"/>
+          <w:szCs w:val="26"/>
+        </w:rPr>
+        <w:t xml:space="preserve">   ID: </w:t>
+      </w:r>
+      <w:r>
+        <w:rPr>
+          <w:rFonts w:ascii="Cambria" w:hAnsi="Cambria"/>
+          <w:b/>
+          <w:bCs/>
+          <w:color w:val="FF0000"/>
+          <w:sz w:val="26"/>
+          <w:szCs w:val="26"/>
+        </w:rPr>
+        <w:t>26106</w:t>
       </w:r>
     </w:p>
     <w:p>
@@ -551,16 +596,7 @@
           <w:sz w:val="18"/>
           <w:szCs w:val="18"/>
         </w:rPr>
-        <w:t>*</w:t>
-      </w:r>
-      <w:r>
-        <w:rPr>
-          <w:rFonts w:cstheme="minorHAnsi"/>
-          <w:color w:val="FF0000"/>
-          <w:sz w:val="18"/>
-          <w:szCs w:val="18"/>
-        </w:rPr>
-        <w:t xml:space="preserve">The first </w:t>
+        <w:t xml:space="preserve">*The first </w:t>
       </w:r>
       <w:r>
         <w:rPr>
@@ -1732,7 +1768,7 @@
                 <w:color w:val="FF0000"/>
                 <w:sz w:val="18"/>
                 <w:szCs w:val="18"/>
-                <w:lang w:val="en-PK"/>
+                <w:lang/>
               </w:rPr>
             </w:pPr>
             <w:proofErr w:type="spellStart"/>
@@ -1753,6 +1789,26 @@
                 <w:sz w:val="18"/>
                 <w:szCs w:val="18"/>
               </w:rPr>
+              <w:t xml:space="preserve"> (</w:t>
+            </w:r>
+            <w:r>
+              <w:rPr>
+                <w:rFonts w:cstheme="minorHAnsi"/>
+                <w:color w:val="FF0000"/>
+                <w:sz w:val="18"/>
+                <w:szCs w:val="18"/>
+                <w:lang/>
+              </w:rPr>
+              <w:t>n_components</w:t>
+            </w:r>
+            <w:r>
+              <w:rPr>
+                <w:rFonts w:cstheme="minorHAnsi"/>
+                <w:color w:val="FF0000"/>
+                <w:sz w:val="18"/>
+                <w:szCs w:val="18"/>
+                <w:lang/>
+              </w:rPr>
               <w:t xml:space="preserve"> </w:t>
             </w:r>
             <w:r>
@@ -1761,48 +1817,17 @@
                 <w:color w:val="FF0000"/>
                 <w:sz w:val="18"/>
                 <w:szCs w:val="18"/>
-              </w:rPr>
-              <w:t>(</w:t>
+                <w:lang/>
+              </w:rPr>
+              <w:t>=</w:t>
             </w:r>
-            <w:proofErr w:type="spellStart"/>
             <w:r>
               <w:rPr>
                 <w:rFonts w:cstheme="minorHAnsi"/>
                 <w:color w:val="FF0000"/>
                 <w:sz w:val="18"/>
                 <w:szCs w:val="18"/>
-                <w:lang w:val="en-PK"/>
-              </w:rPr>
-              <w:t>n_components</w:t>
-            </w:r>
-            <w:proofErr w:type="spellEnd"/>
-            <w:r>
-              <w:rPr>
-                <w:rFonts w:cstheme="minorHAnsi"/>
-                <w:color w:val="FF0000"/>
-                <w:sz w:val="18"/>
-                <w:szCs w:val="18"/>
-                <w:lang w:val="en-PK"/>
-              </w:rPr>
-              <w:t xml:space="preserve"> </w:t>
-            </w:r>
-            <w:r>
-              <w:rPr>
-                <w:rFonts w:cstheme="minorHAnsi"/>
-                <w:color w:val="FF0000"/>
-                <w:sz w:val="18"/>
-                <w:szCs w:val="18"/>
-                <w:lang w:val="en-PK"/>
-              </w:rPr>
-              <w:t>=</w:t>
-            </w:r>
-            <w:r>
-              <w:rPr>
-                <w:rFonts w:cstheme="minorHAnsi"/>
-                <w:color w:val="FF0000"/>
-                <w:sz w:val="18"/>
-                <w:szCs w:val="18"/>
-                <w:lang w:val="en-PK"/>
+                <w:lang/>
               </w:rPr>
               <w:t xml:space="preserve"> 10</w:t>
             </w:r>
@@ -5779,6 +5804,7 @@
           <w:szCs w:val="20"/>
         </w:rPr>
       </w:pPr>
+      <w:proofErr w:type="gramStart"/>
       <w:r>
         <w:rPr>
           <w:rFonts w:cstheme="minorHAnsi"/>
@@ -5798,7 +5824,18 @@
           <w:szCs w:val="20"/>
         </w:rPr>
         <w:tab/>
-        <w:t>Identify which embedding technique resulted in the best clustering.</w:t>
+        <w:t>Identify</w:t>
+      </w:r>
+      <w:proofErr w:type="gramEnd"/>
+      <w:r>
+        <w:rPr>
+          <w:rFonts w:cstheme="minorHAnsi"/>
+          <w:b/>
+          <w:bCs/>
+          <w:sz w:val="20"/>
+          <w:szCs w:val="20"/>
+        </w:rPr>
+        <w:t xml:space="preserve"> which embedding technique resulted in the best clustering.</w:t>
       </w:r>
     </w:p>
     <w:p>
@@ -5812,6 +5849,7 @@
           <w:szCs w:val="20"/>
         </w:rPr>
       </w:pPr>
+      <w:proofErr w:type="gramStart"/>
       <w:r>
         <w:rPr>
           <w:rFonts w:cstheme="minorHAnsi"/>
@@ -5831,7 +5869,18 @@
           <w:szCs w:val="20"/>
         </w:rPr>
         <w:tab/>
-        <w:t>Discuss how preprocessing choices impacted the results.</w:t>
+        <w:t>Discuss</w:t>
+      </w:r>
+      <w:proofErr w:type="gramEnd"/>
+      <w:r>
+        <w:rPr>
+          <w:rFonts w:cstheme="minorHAnsi"/>
+          <w:b/>
+          <w:bCs/>
+          <w:sz w:val="20"/>
+          <w:szCs w:val="20"/>
+        </w:rPr>
+        <w:t xml:space="preserve"> how preprocessing choices impacted the results.</w:t>
       </w:r>
     </w:p>
     <w:p>
@@ -6119,7 +6168,7 @@
 </file>
 
 <file path=word/endnotes.xml><?xml version="1.0" encoding="utf-8"?>
-<w:endnotes xmlns:wpc="http://schemas.microsoft.com/office/word/2010/wordprocessingCanvas" xmlns:cx="http://schemas.microsoft.com/office/drawing/2014/chartex" xmlns:cx1="http://schemas.microsoft.com/office/drawing/2015/9/8/chartex" xmlns:cx2="http://schemas.microsoft.com/office/drawing/2015/10/21/chartex" xmlns:cx3="http://schemas.microsoft.com/office/drawing/2016/5/9/chartex" xmlns:cx4="http://schemas.microsoft.com/office/drawing/2016/5/10/chartex" xmlns:cx5="http://schemas.microsoft.com/office/drawing/2016/5/11/chartex" xmlns:cx6="http://schemas.microsoft.com/office/drawing/2016/5/12/chartex" xmlns:cx7="http://schemas.microsoft.com/office/drawing/2016/5/13/chartex" xmlns:cx8="http://schemas.microsoft.com/office/drawing/2016/5/14/chartex" xmlns:mc="http://schemas.openxmlformats.org/markup-compatibility/2006" xmlns:aink="http://schemas.microsoft.com/office/drawing/2016/ink" xmlns:am3d="http://schemas.microsoft.com/office/drawing/2017/model3d" xmlns:o="urn:schemas-microsoft-com:office:office" xmlns:oel="http://schemas.microsoft.com/office/2019/extlst" xmlns:r="http://schemas.openxmlformats.org/officeDocument/2006/relationships" xmlns:m="http://schemas.openxmlformats.org/officeDocument/2006/math" xmlns:v="urn:schemas-microsoft-com:vml" xmlns:wp14="http://schemas.microsoft.com/office/word/2010/wordprocessingDrawing" xmlns:wp="http://schemas.openxmlformats.org/drawingml/2006/wordprocessingDrawing" xmlns:w10="urn:schemas-microsoft-com:office:word" xmlns:w="http://schemas.openxmlformats.org/wordprocessingml/2006/main" xmlns:w14="http://schemas.microsoft.com/office/word/2010/wordml" xmlns:w15="http://schemas.microsoft.com/office/word/2012/wordml" xmlns:w16cex="http://schemas.microsoft.com/office/word/2018/wordml/cex" xmlns:w16cid="http://schemas.microsoft.com/office/word/2016/wordml/cid" xmlns:w16="http://schemas.microsoft.com/office/word/2018/wordml" xmlns:w16du="http://schemas.microsoft.com/office/word/2023/wordml/word16du" xmlns:w16sdtdh="http://schemas.microsoft.com/office/word/2020/wordml/sdtdatahash" xmlns:w16se="http://schemas.microsoft.com/office/word/2015/wordml/symex" xmlns:wpg="http://schemas.microsoft.com/office/word/2010/wordprocessingGroup" xmlns:wpi="http://schemas.microsoft.com/office/word/2010/wordprocessingInk" xmlns:wne="http://schemas.microsoft.com/office/word/2006/wordml" xmlns:wps="http://schemas.microsoft.com/office/word/2010/wordprocessingShape" mc:Ignorable="w14 w15 w16se w16cid w16 w16cex w16sdtdh w16du wp14">
+<w:endnotes xmlns:wpc="http://schemas.microsoft.com/office/word/2010/wordprocessingCanvas" xmlns:cx="http://schemas.microsoft.com/office/drawing/2014/chartex" xmlns:cx1="http://schemas.microsoft.com/office/drawing/2015/9/8/chartex" xmlns:cx2="http://schemas.microsoft.com/office/drawing/2015/10/21/chartex" xmlns:cx3="http://schemas.microsoft.com/office/drawing/2016/5/9/chartex" xmlns:cx4="http://schemas.microsoft.com/office/drawing/2016/5/10/chartex" xmlns:cx5="http://schemas.microsoft.com/office/drawing/2016/5/11/chartex" xmlns:cx6="http://schemas.microsoft.com/office/drawing/2016/5/12/chartex" xmlns:cx7="http://schemas.microsoft.com/office/drawing/2016/5/13/chartex" xmlns:cx8="http://schemas.microsoft.com/office/drawing/2016/5/14/chartex" xmlns:mc="http://schemas.openxmlformats.org/markup-compatibility/2006" xmlns:aink="http://schemas.microsoft.com/office/drawing/2016/ink" xmlns:am3d="http://schemas.microsoft.com/office/drawing/2017/model3d" xmlns:o="urn:schemas-microsoft-com:office:office" xmlns:oel="http://schemas.microsoft.com/office/2019/extlst" xmlns:r="http://schemas.openxmlformats.org/officeDocument/2006/relationships" xmlns:m="http://schemas.openxmlformats.org/officeDocument/2006/math" xmlns:v="urn:schemas-microsoft-com:vml" xmlns:wp14="http://schemas.microsoft.com/office/word/2010/wordprocessingDrawing" xmlns:wp="http://schemas.openxmlformats.org/drawingml/2006/wordprocessingDrawing" xmlns:w10="urn:schemas-microsoft-com:office:word" xmlns:w="http://schemas.openxmlformats.org/wordprocessingml/2006/main" xmlns:w14="http://schemas.microsoft.com/office/word/2010/wordml" xmlns:w15="http://schemas.microsoft.com/office/word/2012/wordml" xmlns:w16cex="http://schemas.microsoft.com/office/word/2018/wordml/cex" xmlns:w16cid="http://schemas.microsoft.com/office/word/2016/wordml/cid" xmlns:w16="http://schemas.microsoft.com/office/word/2018/wordml" xmlns:w16du="http://schemas.microsoft.com/office/word/2023/wordml/word16du" xmlns:w16sdtdh="http://schemas.microsoft.com/office/word/2020/wordml/sdtdatahash" xmlns:w16sdtfl="http://schemas.microsoft.com/office/word/2024/wordml/sdtformatlock" xmlns:w16se="http://schemas.microsoft.com/office/word/2015/wordml/symex" xmlns:wpg="http://schemas.microsoft.com/office/word/2010/wordprocessingGroup" xmlns:wpi="http://schemas.microsoft.com/office/word/2010/wordprocessingInk" xmlns:wne="http://schemas.microsoft.com/office/word/2006/wordml" xmlns:wps="http://schemas.microsoft.com/office/word/2010/wordprocessingShape" mc:Ignorable="w14 w15 w16se w16cid w16 w16cex w16sdtdh w16sdtfl w16du wp14">
   <w:endnote w:type="separator" w:id="-1">
     <w:p>
       <w:pPr>
@@ -6144,7 +6193,7 @@
 </file>
 
 <file path=word/footer1.xml><?xml version="1.0" encoding="utf-8"?>
-<w:ftr xmlns:wpc="http://schemas.microsoft.com/office/word/2010/wordprocessingCanvas" xmlns:cx="http://schemas.microsoft.com/office/drawing/2014/chartex" xmlns:cx1="http://schemas.microsoft.com/office/drawing/2015/9/8/chartex" xmlns:cx2="http://schemas.microsoft.com/office/drawing/2015/10/21/chartex" xmlns:cx3="http://schemas.microsoft.com/office/drawing/2016/5/9/chartex" xmlns:cx4="http://schemas.microsoft.com/office/drawing/2016/5/10/chartex" xmlns:cx5="http://schemas.microsoft.com/office/drawing/2016/5/11/chartex" xmlns:cx6="http://schemas.microsoft.com/office/drawing/2016/5/12/chartex" xmlns:cx7="http://schemas.microsoft.com/office/drawing/2016/5/13/chartex" xmlns:cx8="http://schemas.microsoft.com/office/drawing/2016/5/14/chartex" xmlns:mc="http://schemas.openxmlformats.org/markup-compatibility/2006" xmlns:aink="http://schemas.microsoft.com/office/drawing/2016/ink" xmlns:am3d="http://schemas.microsoft.com/office/drawing/2017/model3d" xmlns:o="urn:schemas-microsoft-com:office:office" xmlns:oel="http://schemas.microsoft.com/office/2019/extlst" xmlns:r="http://schemas.openxmlformats.org/officeDocument/2006/relationships" xmlns:m="http://schemas.openxmlformats.org/officeDocument/2006/math" xmlns:v="urn:schemas-microsoft-com:vml" xmlns:wp14="http://schemas.microsoft.com/office/word/2010/wordprocessingDrawing" xmlns:wp="http://schemas.openxmlformats.org/drawingml/2006/wordprocessingDrawing" xmlns:w10="urn:schemas-microsoft-com:office:word" xmlns:w="http://schemas.openxmlformats.org/wordprocessingml/2006/main" xmlns:w14="http://schemas.microsoft.com/office/word/2010/wordml" xmlns:w15="http://schemas.microsoft.com/office/word/2012/wordml" xmlns:w16cex="http://schemas.microsoft.com/office/word/2018/wordml/cex" xmlns:w16cid="http://schemas.microsoft.com/office/word/2016/wordml/cid" xmlns:w16="http://schemas.microsoft.com/office/word/2018/wordml" xmlns:w16du="http://schemas.microsoft.com/office/word/2023/wordml/word16du" xmlns:w16sdtdh="http://schemas.microsoft.com/office/word/2020/wordml/sdtdatahash" xmlns:w16se="http://schemas.microsoft.com/office/word/2015/wordml/symex" xmlns:wpg="http://schemas.microsoft.com/office/word/2010/wordprocessingGroup" xmlns:wpi="http://schemas.microsoft.com/office/word/2010/wordprocessingInk" xmlns:wne="http://schemas.microsoft.com/office/word/2006/wordml" xmlns:wps="http://schemas.microsoft.com/office/word/2010/wordprocessingShape" mc:Ignorable="w14 w15 w16se w16cid w16 w16cex w16sdtdh w16du wp14">
+<w:ftr xmlns:wpc="http://schemas.microsoft.com/office/word/2010/wordprocessingCanvas" xmlns:cx="http://schemas.microsoft.com/office/drawing/2014/chartex" xmlns:cx1="http://schemas.microsoft.com/office/drawing/2015/9/8/chartex" xmlns:cx2="http://schemas.microsoft.com/office/drawing/2015/10/21/chartex" xmlns:cx3="http://schemas.microsoft.com/office/drawing/2016/5/9/chartex" xmlns:cx4="http://schemas.microsoft.com/office/drawing/2016/5/10/chartex" xmlns:cx5="http://schemas.microsoft.com/office/drawing/2016/5/11/chartex" xmlns:cx6="http://schemas.microsoft.com/office/drawing/2016/5/12/chartex" xmlns:cx7="http://schemas.microsoft.com/office/drawing/2016/5/13/chartex" xmlns:cx8="http://schemas.microsoft.com/office/drawing/2016/5/14/chartex" xmlns:mc="http://schemas.openxmlformats.org/markup-compatibility/2006" xmlns:aink="http://schemas.microsoft.com/office/drawing/2016/ink" xmlns:am3d="http://schemas.microsoft.com/office/drawing/2017/model3d" xmlns:o="urn:schemas-microsoft-com:office:office" xmlns:oel="http://schemas.microsoft.com/office/2019/extlst" xmlns:r="http://schemas.openxmlformats.org/officeDocument/2006/relationships" xmlns:m="http://schemas.openxmlformats.org/officeDocument/2006/math" xmlns:v="urn:schemas-microsoft-com:vml" xmlns:wp14="http://schemas.microsoft.com/office/word/2010/wordprocessingDrawing" xmlns:wp="http://schemas.openxmlformats.org/drawingml/2006/wordprocessingDrawing" xmlns:w10="urn:schemas-microsoft-com:office:word" xmlns:w="http://schemas.openxmlformats.org/wordprocessingml/2006/main" xmlns:w14="http://schemas.microsoft.com/office/word/2010/wordml" xmlns:w15="http://schemas.microsoft.com/office/word/2012/wordml" xmlns:w16cex="http://schemas.microsoft.com/office/word/2018/wordml/cex" xmlns:w16cid="http://schemas.microsoft.com/office/word/2016/wordml/cid" xmlns:w16="http://schemas.microsoft.com/office/word/2018/wordml" xmlns:w16du="http://schemas.microsoft.com/office/word/2023/wordml/word16du" xmlns:w16sdtdh="http://schemas.microsoft.com/office/word/2020/wordml/sdtdatahash" xmlns:w16sdtfl="http://schemas.microsoft.com/office/word/2024/wordml/sdtformatlock" xmlns:w16se="http://schemas.microsoft.com/office/word/2015/wordml/symex" xmlns:wpg="http://schemas.microsoft.com/office/word/2010/wordprocessingGroup" xmlns:wpi="http://schemas.microsoft.com/office/word/2010/wordprocessingInk" xmlns:wne="http://schemas.microsoft.com/office/word/2006/wordml" xmlns:wps="http://schemas.microsoft.com/office/word/2010/wordprocessingShape" mc:Ignorable="w14 w15 w16se w16cid w16 w16cex w16sdtdh w16sdtfl w16du wp14">
   <w:sdt>
     <w:sdtPr>
       <w:id w:val="-1030570153"/>
@@ -6153,7 +6202,6 @@
         <w:docPartUnique/>
       </w:docPartObj>
     </w:sdtPr>
-    <w:sdtEndPr/>
     <w:sdtContent>
       <w:sdt>
         <w:sdtPr>
@@ -6163,7 +6211,6 @@
             <w:docPartUnique/>
           </w:docPartObj>
         </w:sdtPr>
-        <w:sdtEndPr/>
         <w:sdtContent>
           <w:p>
             <w:pPr>
@@ -6274,7 +6321,7 @@
 </file>
 
 <file path=word/footnotes.xml><?xml version="1.0" encoding="utf-8"?>
-<w:footnotes xmlns:wpc="http://schemas.microsoft.com/office/word/2010/wordprocessingCanvas" xmlns:cx="http://schemas.microsoft.com/office/drawing/2014/chartex" xmlns:cx1="http://schemas.microsoft.com/office/drawing/2015/9/8/chartex" xmlns:cx2="http://schemas.microsoft.com/office/drawing/2015/10/21/chartex" xmlns:cx3="http://schemas.microsoft.com/office/drawing/2016/5/9/chartex" xmlns:cx4="http://schemas.microsoft.com/office/drawing/2016/5/10/chartex" xmlns:cx5="http://schemas.microsoft.com/office/drawing/2016/5/11/chartex" xmlns:cx6="http://schemas.microsoft.com/office/drawing/2016/5/12/chartex" xmlns:cx7="http://schemas.microsoft.com/office/drawing/2016/5/13/chartex" xmlns:cx8="http://schemas.microsoft.com/office/drawing/2016/5/14/chartex" xmlns:mc="http://schemas.openxmlformats.org/markup-compatibility/2006" xmlns:aink="http://schemas.microsoft.com/office/drawing/2016/ink" xmlns:am3d="http://schemas.microsoft.com/office/drawing/2017/model3d" xmlns:o="urn:schemas-microsoft-com:office:office" xmlns:oel="http://schemas.microsoft.com/office/2019/extlst" xmlns:r="http://schemas.openxmlformats.org/officeDocument/2006/relationships" xmlns:m="http://schemas.openxmlformats.org/officeDocument/2006/math" xmlns:v="urn:schemas-microsoft-com:vml" xmlns:wp14="http://schemas.microsoft.com/office/word/2010/wordprocessingDrawing" xmlns:wp="http://schemas.openxmlformats.org/drawingml/2006/wordprocessingDrawing" xmlns:w10="urn:schemas-microsoft-com:office:word" xmlns:w="http://schemas.openxmlformats.org/wordprocessingml/2006/main" xmlns:w14="http://schemas.microsoft.com/office/word/2010/wordml" xmlns:w15="http://schemas.microsoft.com/office/word/2012/wordml" xmlns:w16cex="http://schemas.microsoft.com/office/word/2018/wordml/cex" xmlns:w16cid="http://schemas.microsoft.com/office/word/2016/wordml/cid" xmlns:w16="http://schemas.microsoft.com/office/word/2018/wordml" xmlns:w16du="http://schemas.microsoft.com/office/word/2023/wordml/word16du" xmlns:w16sdtdh="http://schemas.microsoft.com/office/word/2020/wordml/sdtdatahash" xmlns:w16se="http://schemas.microsoft.com/office/word/2015/wordml/symex" xmlns:wpg="http://schemas.microsoft.com/office/word/2010/wordprocessingGroup" xmlns:wpi="http://schemas.microsoft.com/office/word/2010/wordprocessingInk" xmlns:wne="http://schemas.microsoft.com/office/word/2006/wordml" xmlns:wps="http://schemas.microsoft.com/office/word/2010/wordprocessingShape" mc:Ignorable="w14 w15 w16se w16cid w16 w16cex w16sdtdh w16du wp14">
+<w:footnotes xmlns:wpc="http://schemas.microsoft.com/office/word/2010/wordprocessingCanvas" xmlns:cx="http://schemas.microsoft.com/office/drawing/2014/chartex" xmlns:cx1="http://schemas.microsoft.com/office/drawing/2015/9/8/chartex" xmlns:cx2="http://schemas.microsoft.com/office/drawing/2015/10/21/chartex" xmlns:cx3="http://schemas.microsoft.com/office/drawing/2016/5/9/chartex" xmlns:cx4="http://schemas.microsoft.com/office/drawing/2016/5/10/chartex" xmlns:cx5="http://schemas.microsoft.com/office/drawing/2016/5/11/chartex" xmlns:cx6="http://schemas.microsoft.com/office/drawing/2016/5/12/chartex" xmlns:cx7="http://schemas.microsoft.com/office/drawing/2016/5/13/chartex" xmlns:cx8="http://schemas.microsoft.com/office/drawing/2016/5/14/chartex" xmlns:mc="http://schemas.openxmlformats.org/markup-compatibility/2006" xmlns:aink="http://schemas.microsoft.com/office/drawing/2016/ink" xmlns:am3d="http://schemas.microsoft.com/office/drawing/2017/model3d" xmlns:o="urn:schemas-microsoft-com:office:office" xmlns:oel="http://schemas.microsoft.com/office/2019/extlst" xmlns:r="http://schemas.openxmlformats.org/officeDocument/2006/relationships" xmlns:m="http://schemas.openxmlformats.org/officeDocument/2006/math" xmlns:v="urn:schemas-microsoft-com:vml" xmlns:wp14="http://schemas.microsoft.com/office/word/2010/wordprocessingDrawing" xmlns:wp="http://schemas.openxmlformats.org/drawingml/2006/wordprocessingDrawing" xmlns:w10="urn:schemas-microsoft-com:office:word" xmlns:w="http://schemas.openxmlformats.org/wordprocessingml/2006/main" xmlns:w14="http://schemas.microsoft.com/office/word/2010/wordml" xmlns:w15="http://schemas.microsoft.com/office/word/2012/wordml" xmlns:w16cex="http://schemas.microsoft.com/office/word/2018/wordml/cex" xmlns:w16cid="http://schemas.microsoft.com/office/word/2016/wordml/cid" xmlns:w16="http://schemas.microsoft.com/office/word/2018/wordml" xmlns:w16du="http://schemas.microsoft.com/office/word/2023/wordml/word16du" xmlns:w16sdtdh="http://schemas.microsoft.com/office/word/2020/wordml/sdtdatahash" xmlns:w16sdtfl="http://schemas.microsoft.com/office/word/2024/wordml/sdtformatlock" xmlns:w16se="http://schemas.microsoft.com/office/word/2015/wordml/symex" xmlns:wpg="http://schemas.microsoft.com/office/word/2010/wordprocessingGroup" xmlns:wpi="http://schemas.microsoft.com/office/word/2010/wordprocessingInk" xmlns:wne="http://schemas.microsoft.com/office/word/2006/wordml" xmlns:wps="http://schemas.microsoft.com/office/word/2010/wordprocessingShape" mc:Ignorable="w14 w15 w16se w16cid w16 w16cex w16sdtdh w16sdtfl w16du wp14">
   <w:footnote w:type="separator" w:id="-1">
     <w:p>
       <w:pPr>
@@ -6299,7 +6346,7 @@
 </file>
 
 <file path=word/numbering.xml><?xml version="1.0" encoding="utf-8"?>
-<w:numbering xmlns:wpc="http://schemas.microsoft.com/office/word/2010/wordprocessingCanvas" xmlns:cx="http://schemas.microsoft.com/office/drawing/2014/chartex" xmlns:cx1="http://schemas.microsoft.com/office/drawing/2015/9/8/chartex" xmlns:cx2="http://schemas.microsoft.com/office/drawing/2015/10/21/chartex" xmlns:cx3="http://schemas.microsoft.com/office/drawing/2016/5/9/chartex" xmlns:cx4="http://schemas.microsoft.com/office/drawing/2016/5/10/chartex" xmlns:cx5="http://schemas.microsoft.com/office/drawing/2016/5/11/chartex" xmlns:cx6="http://schemas.microsoft.com/office/drawing/2016/5/12/chartex" xmlns:cx7="http://schemas.microsoft.com/office/drawing/2016/5/13/chartex" xmlns:cx8="http://schemas.microsoft.com/office/drawing/2016/5/14/chartex" xmlns:mc="http://schemas.openxmlformats.org/markup-compatibility/2006" xmlns:aink="http://schemas.microsoft.com/office/drawing/2016/ink" xmlns:am3d="http://schemas.microsoft.com/office/drawing/2017/model3d" xmlns:o="urn:schemas-microsoft-com:office:office" xmlns:oel="http://schemas.microsoft.com/office/2019/extlst" xmlns:r="http://schemas.openxmlformats.org/officeDocument/2006/relationships" xmlns:m="http://schemas.openxmlformats.org/officeDocument/2006/math" xmlns:v="urn:schemas-microsoft-com:vml" xmlns:wp14="http://schemas.microsoft.com/office/word/2010/wordprocessingDrawing" xmlns:wp="http://schemas.openxmlformats.org/drawingml/2006/wordprocessingDrawing" xmlns:w10="urn:schemas-microsoft-com:office:word" xmlns:w="http://schemas.openxmlformats.org/wordprocessingml/2006/main" xmlns:w14="http://schemas.microsoft.com/office/word/2010/wordml" xmlns:w15="http://schemas.microsoft.com/office/word/2012/wordml" xmlns:w16cex="http://schemas.microsoft.com/office/word/2018/wordml/cex" xmlns:w16cid="http://schemas.microsoft.com/office/word/2016/wordml/cid" xmlns:w16="http://schemas.microsoft.com/office/word/2018/wordml" xmlns:w16du="http://schemas.microsoft.com/office/word/2023/wordml/word16du" xmlns:w16sdtdh="http://schemas.microsoft.com/office/word/2020/wordml/sdtdatahash" xmlns:w16se="http://schemas.microsoft.com/office/word/2015/wordml/symex" xmlns:wpg="http://schemas.microsoft.com/office/word/2010/wordprocessingGroup" xmlns:wpi="http://schemas.microsoft.com/office/word/2010/wordprocessingInk" xmlns:wne="http://schemas.microsoft.com/office/word/2006/wordml" xmlns:wps="http://schemas.microsoft.com/office/word/2010/wordprocessingShape" mc:Ignorable="w14 w15 w16se w16cid w16 w16cex w16sdtdh w16du wp14">
+<w:numbering xmlns:wpc="http://schemas.microsoft.com/office/word/2010/wordprocessingCanvas" xmlns:cx="http://schemas.microsoft.com/office/drawing/2014/chartex" xmlns:cx1="http://schemas.microsoft.com/office/drawing/2015/9/8/chartex" xmlns:cx2="http://schemas.microsoft.com/office/drawing/2015/10/21/chartex" xmlns:cx3="http://schemas.microsoft.com/office/drawing/2016/5/9/chartex" xmlns:cx4="http://schemas.microsoft.com/office/drawing/2016/5/10/chartex" xmlns:cx5="http://schemas.microsoft.com/office/drawing/2016/5/11/chartex" xmlns:cx6="http://schemas.microsoft.com/office/drawing/2016/5/12/chartex" xmlns:cx7="http://schemas.microsoft.com/office/drawing/2016/5/13/chartex" xmlns:cx8="http://schemas.microsoft.com/office/drawing/2016/5/14/chartex" xmlns:mc="http://schemas.openxmlformats.org/markup-compatibility/2006" xmlns:aink="http://schemas.microsoft.com/office/drawing/2016/ink" xmlns:am3d="http://schemas.microsoft.com/office/drawing/2017/model3d" xmlns:o="urn:schemas-microsoft-com:office:office" xmlns:oel="http://schemas.microsoft.com/office/2019/extlst" xmlns:r="http://schemas.openxmlformats.org/officeDocument/2006/relationships" xmlns:m="http://schemas.openxmlformats.org/officeDocument/2006/math" xmlns:v="urn:schemas-microsoft-com:vml" xmlns:wp14="http://schemas.microsoft.com/office/word/2010/wordprocessingDrawing" xmlns:wp="http://schemas.openxmlformats.org/drawingml/2006/wordprocessingDrawing" xmlns:w10="urn:schemas-microsoft-com:office:word" xmlns:w="http://schemas.openxmlformats.org/wordprocessingml/2006/main" xmlns:w14="http://schemas.microsoft.com/office/word/2010/wordml" xmlns:w15="http://schemas.microsoft.com/office/word/2012/wordml" xmlns:w16cex="http://schemas.microsoft.com/office/word/2018/wordml/cex" xmlns:w16cid="http://schemas.microsoft.com/office/word/2016/wordml/cid" xmlns:w16="http://schemas.microsoft.com/office/word/2018/wordml" xmlns:w16du="http://schemas.microsoft.com/office/word/2023/wordml/word16du" xmlns:w16sdtdh="http://schemas.microsoft.com/office/word/2020/wordml/sdtdatahash" xmlns:w16sdtfl="http://schemas.microsoft.com/office/word/2024/wordml/sdtformatlock" xmlns:w16se="http://schemas.microsoft.com/office/word/2015/wordml/symex" xmlns:wpg="http://schemas.microsoft.com/office/word/2010/wordprocessingGroup" xmlns:wpi="http://schemas.microsoft.com/office/word/2010/wordprocessingInk" xmlns:wne="http://schemas.microsoft.com/office/word/2006/wordml" xmlns:wps="http://schemas.microsoft.com/office/word/2010/wordprocessingShape" mc:Ignorable="w14 w15 w16se w16cid w16 w16cex w16sdtdh w16sdtfl w16du wp14">
   <w:abstractNum w:abstractNumId="0" w15:restartNumberingAfterBreak="0">
     <w:nsid w:val="0BBB33AA"/>
     <w:multiLevelType w:val="hybridMultilevel"/>
@@ -7576,7 +7623,7 @@
 </file>
 
 <file path=word/styles.xml><?xml version="1.0" encoding="utf-8"?>
-<w:styles xmlns:mc="http://schemas.openxmlformats.org/markup-compatibility/2006" xmlns:r="http://schemas.openxmlformats.org/officeDocument/2006/relationships" xmlns:w="http://schemas.openxmlformats.org/wordprocessingml/2006/main" xmlns:w14="http://schemas.microsoft.com/office/word/2010/wordml" xmlns:w15="http://schemas.microsoft.com/office/word/2012/wordml" xmlns:w16cex="http://schemas.microsoft.com/office/word/2018/wordml/cex" xmlns:w16cid="http://schemas.microsoft.com/office/word/2016/wordml/cid" xmlns:w16="http://schemas.microsoft.com/office/word/2018/wordml" xmlns:w16du="http://schemas.microsoft.com/office/word/2023/wordml/word16du" xmlns:w16sdtdh="http://schemas.microsoft.com/office/word/2020/wordml/sdtdatahash" xmlns:w16se="http://schemas.microsoft.com/office/word/2015/wordml/symex" mc:Ignorable="w14 w15 w16se w16cid w16 w16cex w16sdtdh w16du">
+<w:styles xmlns:mc="http://schemas.openxmlformats.org/markup-compatibility/2006" xmlns:r="http://schemas.openxmlformats.org/officeDocument/2006/relationships" xmlns:w="http://schemas.openxmlformats.org/wordprocessingml/2006/main" xmlns:w14="http://schemas.microsoft.com/office/word/2010/wordml" xmlns:w15="http://schemas.microsoft.com/office/word/2012/wordml" xmlns:w16cex="http://schemas.microsoft.com/office/word/2018/wordml/cex" xmlns:w16cid="http://schemas.microsoft.com/office/word/2016/wordml/cid" xmlns:w16="http://schemas.microsoft.com/office/word/2018/wordml" xmlns:w16du="http://schemas.microsoft.com/office/word/2023/wordml/word16du" xmlns:w16sdtdh="http://schemas.microsoft.com/office/word/2020/wordml/sdtdatahash" xmlns:w16sdtfl="http://schemas.microsoft.com/office/word/2024/wordml/sdtformatlock" xmlns:w16se="http://schemas.microsoft.com/office/word/2015/wordml/symex" mc:Ignorable="w14 w15 w16se w16cid w16 w16cex w16sdtdh w16sdtfl w16du">
   <w:docDefaults>
     <w:rPrDefault>
       <w:rPr>
@@ -7977,6 +8024,7 @@
   <w:style w:type="character" w:default="1" w:styleId="DefaultParagraphFont">
     <w:name w:val="Default Paragraph Font"/>
     <w:uiPriority w:val="1"/>
+    <w:semiHidden/>
     <w:unhideWhenUsed/>
   </w:style>
   <w:style w:type="table" w:default="1" w:styleId="TableNormal">

</xml_diff>